<commit_message>
left off with gameover
</commit_message>
<xml_diff>
--- a/TP1_deliverable/proposal.docx
+++ b/TP1_deliverable/proposal.docx
@@ -51,7 +51,13 @@
     </w:p>
     <w:p>
       <w:r>
-        <w:t>August 8, 2021</w:t>
+        <w:t xml:space="preserve">August </w:t>
+      </w:r>
+      <w:r>
+        <w:t>9</w:t>
+      </w:r>
+      <w:r>
+        <w:t>, 2021</w:t>
       </w:r>
     </w:p>
     <w:p>
@@ -208,6 +214,9 @@
               <w:jc w:val="center"/>
             </w:pPr>
             <w:r>
+              <w:rPr>
+                <w:noProof/>
+              </w:rPr>
               <w:drawing>
                 <wp:inline distT="0" distB="0" distL="0" distR="0" wp14:anchorId="7879CD76" wp14:editId="73CC1EED">
                   <wp:extent cx="2380538" cy="2123440"/>
@@ -301,40 +310,24 @@
         <w:t xml:space="preserve"> </w:t>
       </w:r>
       <w:r>
-        <w:t>– The board is a pyramid of stacked cubes. The only relevant part of the cube is the top surface. A 2d list will be used to keep track of the top surface of each cube</w:t>
-      </w:r>
-      <w:r>
-        <w:t xml:space="preserve"> using a (row, col) tuple.  </w:t>
-      </w:r>
-      <w:r>
-        <w:t>In gen</w:t>
-      </w:r>
-      <w:r>
-        <w:t>e</w:t>
-      </w:r>
-      <w:r>
-        <w:t>ral, rows run top</w:t>
-      </w:r>
-      <w:r>
-        <w:t>-</w:t>
-      </w:r>
-      <w:r>
-        <w:t>to</w:t>
-      </w:r>
-      <w:r>
-        <w:t>-</w:t>
-      </w:r>
-      <w:r>
-        <w:t xml:space="preserve">bottom 0 to 6 and cols run right-to-left 0 to 6. </w:t>
-      </w:r>
-      <w:r>
-        <w:t xml:space="preserve"> The top cube is (row 0, col 0), the cube down and to the left is (row 1, col 1), the cube down and to the right is (row 1, col 0), etc. </w:t>
-      </w:r>
-      <w:r>
-        <w:t>Player and creature movements will only be between adjacent cubes</w:t>
-      </w:r>
-      <w:r>
-        <w:t xml:space="preserve">, and only top-to-bottom or vice versa movement is allowed. </w:t>
+        <w:t xml:space="preserve">– The board is a pyramid of stacked cubes. The only relevant part of the cube is the top surface. A </w:t>
+      </w:r>
+      <w:proofErr w:type="spellStart"/>
+      <w:r>
+        <w:t>dict</w:t>
+      </w:r>
+      <w:proofErr w:type="spellEnd"/>
+      <w:r>
+        <w:t xml:space="preserve"> will be used to map the (row, col) location of each cube top (the active part of the game board)</w:t>
+      </w:r>
+      <w:r>
+        <w:t xml:space="preserve"> </w:t>
+      </w:r>
+      <w:r>
+        <w:t>to the (x, y) coordinate of the center of the cube top.</w:t>
+      </w:r>
+      <w:r>
+        <w:t xml:space="preserve">  </w:t>
       </w:r>
     </w:p>
     <w:p/>
@@ -355,7 +348,7 @@
       </w:r>
       <w:proofErr w:type="spellEnd"/>
       <w:r>
-        <w:t xml:space="preserve"> and enemy creatures will likely be part of a class given that their movements are all constrained to movement between adjacent cubes top-to-bottom. Perhaps the following:</w:t>
+        <w:t xml:space="preserve"> and enemy creatures will be part of a class given that their movements are all constrained to movement between adjacent cubes top-to-bottom.  </w:t>
       </w:r>
     </w:p>
     <w:p>
@@ -363,11 +356,11 @@
         <w:pStyle w:val="ListParagraph"/>
         <w:numPr>
           <w:ilvl w:val="0"/>
-          <w:numId w:val="7"/>
+          <w:numId w:val="8"/>
         </w:numPr>
       </w:pPr>
       <w:r>
-        <w:t>class player(object)</w:t>
+        <w:t>class Player(object)</w:t>
       </w:r>
     </w:p>
     <w:p>
@@ -430,6 +423,34 @@
         <w:t>(player)</w:t>
       </w:r>
     </w:p>
+    <w:p>
+      <w:pPr>
+        <w:pStyle w:val="ListParagraph"/>
+        <w:numPr>
+          <w:ilvl w:val="1"/>
+          <w:numId w:val="7"/>
+        </w:numPr>
+      </w:pPr>
+      <w:r>
+        <w:t>there will be a method for movement</w:t>
+      </w:r>
+      <w:r>
+        <w:t xml:space="preserve"> that will include curvilinear motion (not teleportation) </w:t>
+      </w:r>
+    </w:p>
+    <w:p>
+      <w:pPr>
+        <w:pStyle w:val="ListParagraph"/>
+        <w:numPr>
+          <w:ilvl w:val="1"/>
+          <w:numId w:val="7"/>
+        </w:numPr>
+      </w:pPr>
+      <w:r>
+        <w:t>there will be attributes for cube tops that have been touched</w:t>
+      </w:r>
+    </w:p>
+    <w:p/>
     <w:p/>
     <w:p>
       <w:r>
@@ -437,7 +458,73 @@
           <w:b/>
           <w:bCs/>
         </w:rPr>
-        <w:lastRenderedPageBreak/>
+        <w:t xml:space="preserve">Movement - </w:t>
+      </w:r>
+      <w:r>
+        <w:t>Movements of all game participants (Q*</w:t>
+      </w:r>
+      <w:proofErr w:type="spellStart"/>
+      <w:r>
+        <w:t>bert</w:t>
+      </w:r>
+      <w:proofErr w:type="spellEnd"/>
+      <w:r>
+        <w:t xml:space="preserve"> and enemies)</w:t>
+      </w:r>
+      <w:r>
+        <w:t xml:space="preserve"> will only be between adjacent cubes</w:t>
+      </w:r>
+      <w:r>
+        <w:t xml:space="preserve"> from</w:t>
+      </w:r>
+      <w:r>
+        <w:t xml:space="preserve"> top-to-bottom or </w:t>
+      </w:r>
+      <w:r>
+        <w:t xml:space="preserve">bottom-to-top. In other words, no lateral movement directly left-to-right or right-to-left is allowed. </w:t>
+      </w:r>
+    </w:p>
+    <w:p>
+      <w:pPr>
+        <w:rPr>
+          <w:b/>
+          <w:bCs/>
+        </w:rPr>
+      </w:pPr>
+    </w:p>
+    <w:p>
+      <w:pPr>
+        <w:ind w:left="720"/>
+      </w:pPr>
+      <w:r>
+        <w:rPr>
+          <w:b/>
+          <w:bCs/>
+        </w:rPr>
+        <w:t>Physics of movement</w:t>
+      </w:r>
+      <w:r>
+        <w:t xml:space="preserve"> – The motion of jumping between cubes, for all game pieces, is smooth, and not simply just teleportation from one cube top to another. The movement has to happen over several clock ticks and follow a </w:t>
+      </w:r>
+      <w:proofErr w:type="spellStart"/>
+      <w:r>
+        <w:t>curvelinear</w:t>
+      </w:r>
+      <w:proofErr w:type="spellEnd"/>
+      <w:r>
+        <w:t xml:space="preserve"> trajectory. </w:t>
+      </w:r>
+    </w:p>
+    <w:p/>
+    <w:p>
+      <w:pPr>
+        <w:ind w:left="720"/>
+      </w:pPr>
+      <w:r>
+        <w:rPr>
+          <w:b/>
+          <w:bCs/>
+        </w:rPr>
         <w:t>Moving Q*</w:t>
       </w:r>
       <w:proofErr w:type="spellStart"/>
@@ -471,13 +558,21 @@
         <w:t>controlled</w:t>
       </w:r>
       <w:r>
-        <w:t xml:space="preserve"> by the arrow key</w:t>
-      </w:r>
-      <w:r>
-        <w:t>s</w:t>
-      </w:r>
-      <w:r>
-        <w:t xml:space="preserve"> and will be driven therefore by the </w:t>
+        <w:t xml:space="preserve"> by</w:t>
+      </w:r>
+      <w:r>
+        <w:t xml:space="preserve"> the 4 keys ‘u’, ‘</w:t>
+      </w:r>
+      <w:proofErr w:type="spellStart"/>
+      <w:r>
+        <w:t>i</w:t>
+      </w:r>
+      <w:proofErr w:type="spellEnd"/>
+      <w:r>
+        <w:t>’, ‘h’, ‘j’</w:t>
+      </w:r>
+      <w:r>
+        <w:t xml:space="preserve"> and will be driven by the </w:t>
       </w:r>
       <w:r>
         <w:rPr>
@@ -510,16 +605,40 @@
           <w:ilvl w:val="0"/>
           <w:numId w:val="6"/>
         </w:numPr>
-      </w:pPr>
-      <w:r>
-        <w:t xml:space="preserve">‘left’ </w:t>
+        <w:ind w:left="1800"/>
+      </w:pPr>
+      <w:r>
+        <w:t>‘</w:t>
+      </w:r>
+      <w:r>
+        <w:t>u</w:t>
+      </w:r>
+      <w:r>
+        <w:t xml:space="preserve">’ </w:t>
       </w:r>
       <w:r>
         <w:sym w:font="Wingdings" w:char="F0E0"/>
       </w:r>
       <w:r>
-        <w:t xml:space="preserve"> (row-1, col+1) moves to the cube up one row and left one col</w:t>
-      </w:r>
+        <w:t xml:space="preserve"> </w:t>
+      </w:r>
+      <w:r>
+        <w:t xml:space="preserve">up and to the left </w:t>
+      </w:r>
+      <w:r>
+        <w:sym w:font="Wingdings" w:char="F0E0"/>
+      </w:r>
+      <w:r>
+        <w:t xml:space="preserve"> </w:t>
+      </w:r>
+      <w:r>
+        <w:t xml:space="preserve">row+1, </w:t>
+      </w:r>
+      <w:proofErr w:type="gramStart"/>
+      <w:r>
+        <w:t>col-1</w:t>
+      </w:r>
+      <w:proofErr w:type="gramEnd"/>
     </w:p>
     <w:p>
       <w:pPr>
@@ -528,15 +647,33 @@
           <w:ilvl w:val="0"/>
           <w:numId w:val="6"/>
         </w:numPr>
-      </w:pPr>
-      <w:r>
-        <w:t xml:space="preserve">‘right’ </w:t>
+        <w:ind w:left="1800"/>
+      </w:pPr>
+      <w:r>
+        <w:t>‘</w:t>
+      </w:r>
+      <w:proofErr w:type="spellStart"/>
+      <w:r>
+        <w:t>i</w:t>
+      </w:r>
+      <w:proofErr w:type="spellEnd"/>
+      <w:r>
+        <w:t xml:space="preserve">’ </w:t>
       </w:r>
       <w:r>
         <w:sym w:font="Wingdings" w:char="F0E0"/>
       </w:r>
       <w:r>
-        <w:t xml:space="preserve"> (row+1, col-1) moves to the cube down one row and right one col</w:t>
+        <w:t xml:space="preserve"> </w:t>
+      </w:r>
+      <w:r>
+        <w:t xml:space="preserve">up and to the right </w:t>
+      </w:r>
+      <w:r>
+        <w:sym w:font="Wingdings" w:char="F0E0"/>
+      </w:r>
+      <w:r>
+        <w:t xml:space="preserve"> row+1, col stays same</w:t>
       </w:r>
     </w:p>
     <w:p>
@@ -546,15 +683,34 @@
           <w:ilvl w:val="0"/>
           <w:numId w:val="6"/>
         </w:numPr>
-      </w:pPr>
-      <w:r>
-        <w:t xml:space="preserve">‘up’ </w:t>
+        <w:ind w:left="1800"/>
+      </w:pPr>
+      <w:r>
+        <w:t>‘</w:t>
+      </w:r>
+      <w:r>
+        <w:t>h</w:t>
+      </w:r>
+      <w:r>
+        <w:t xml:space="preserve">’ </w:t>
       </w:r>
       <w:r>
         <w:sym w:font="Wingdings" w:char="F0E0"/>
       </w:r>
       <w:r>
-        <w:t xml:space="preserve"> (row-1, col-1) moves to the cube up one row and right one col</w:t>
+        <w:t xml:space="preserve"> </w:t>
+      </w:r>
+      <w:r>
+        <w:t xml:space="preserve">down and to the left </w:t>
+      </w:r>
+      <w:r>
+        <w:sym w:font="Wingdings" w:char="F0E0"/>
+      </w:r>
+      <w:r>
+        <w:t xml:space="preserve"> </w:t>
+      </w:r>
+      <w:r>
+        <w:t>row-1, col stays the same</w:t>
       </w:r>
     </w:p>
     <w:p>
@@ -564,25 +720,32 @@
           <w:ilvl w:val="0"/>
           <w:numId w:val="6"/>
         </w:numPr>
-      </w:pPr>
-      <w:r>
-        <w:t xml:space="preserve">‘down’ </w:t>
+        <w:ind w:left="1800"/>
+      </w:pPr>
+      <w:r>
+        <w:t xml:space="preserve">‘j’ </w:t>
       </w:r>
       <w:r>
         <w:sym w:font="Wingdings" w:char="F0E0"/>
       </w:r>
       <w:r>
-        <w:t xml:space="preserve"> (row+1, col+1) moves to the cube down one row and left one col</w:t>
-      </w:r>
-    </w:p>
-    <w:p>
-      <w:pPr>
-        <w:pStyle w:val="ListParagraph"/>
-        <w:ind w:left="1080"/>
-      </w:pPr>
+        <w:t xml:space="preserve"> down and to the right </w:t>
+      </w:r>
+      <w:r>
+        <w:sym w:font="Wingdings" w:char="F0E0"/>
+      </w:r>
+      <w:r>
+        <w:t xml:space="preserve"> row-1, col+1</w:t>
+      </w:r>
+      <w:r>
+        <w:tab/>
+      </w:r>
     </w:p>
     <w:p/>
     <w:p>
+      <w:pPr>
+        <w:ind w:left="720"/>
+      </w:pPr>
       <w:r>
         <w:rPr>
           <w:b/>
@@ -591,7 +754,13 @@
         <w:t xml:space="preserve">Moving of enemy creatures – </w:t>
       </w:r>
       <w:r>
-        <w:t>there are 3 types of enemy creatures in the original game, snakes, red, and green blobs. They move in different trajectories as follows:</w:t>
+        <w:t xml:space="preserve">there are 3 types of enemy creatures in the original game, snakes, red, and green blobs. They move in different </w:t>
+      </w:r>
+      <w:r>
+        <w:t>patterns</w:t>
+      </w:r>
+      <w:r>
+        <w:t xml:space="preserve"> as follows:</w:t>
       </w:r>
     </w:p>
     <w:p>
@@ -601,6 +770,7 @@
           <w:ilvl w:val="0"/>
           <w:numId w:val="6"/>
         </w:numPr>
+        <w:ind w:left="1800"/>
       </w:pPr>
       <w:r>
         <w:t xml:space="preserve">Snake </w:t>
@@ -660,7 +830,13 @@
       </w:r>
       <w:proofErr w:type="spellEnd"/>
       <w:r>
-        <w:t xml:space="preserve"> by luring him off the board to jump onto a hoverboard (more on that below). If </w:t>
+        <w:t xml:space="preserve"> by luring him off the board to jump onto a hoverboard</w:t>
+      </w:r>
+      <w:r>
+        <w:t xml:space="preserve"> that sits on either side of pyramid</w:t>
+      </w:r>
+      <w:r>
+        <w:t xml:space="preserve"> (more on that below). If </w:t>
       </w:r>
       <w:proofErr w:type="spellStart"/>
       <w:r>
@@ -686,6 +862,7 @@
           <w:ilvl w:val="0"/>
           <w:numId w:val="6"/>
         </w:numPr>
+        <w:ind w:left="1800"/>
       </w:pPr>
       <w:r>
         <w:t>Green Blobs</w:t>
@@ -719,7 +896,18 @@
         <w:t xml:space="preserve"> can get rid of them by jumping onto a cube they are currently on. </w:t>
       </w:r>
       <w:r>
-        <w:t xml:space="preserve">Otherwise, they are harmless </w:t>
+        <w:t>Otherwise, they are harmless</w:t>
+      </w:r>
+      <w:r>
+        <w:t xml:space="preserve"> to Q*</w:t>
+      </w:r>
+      <w:proofErr w:type="spellStart"/>
+      <w:r>
+        <w:t>bert</w:t>
+      </w:r>
+      <w:proofErr w:type="spellEnd"/>
+      <w:r>
+        <w:t>.</w:t>
       </w:r>
     </w:p>
     <w:p>
@@ -729,6 +917,7 @@
           <w:ilvl w:val="0"/>
           <w:numId w:val="1"/>
         </w:numPr>
+        <w:ind w:left="1800"/>
       </w:pPr>
       <w:r>
         <w:t>Red Blobs – (names ‘Ugg’ and ‘</w:t>
@@ -756,10 +945,7 @@
         <w:t xml:space="preserve"> he loses points. </w:t>
       </w:r>
       <w:r>
-        <w:t>Once at the bottom they fall off the screen and reappear at the top after some time delay.</w:t>
-      </w:r>
-      <w:r>
-        <w:t xml:space="preserve"> Their speed increases with each round of a level. </w:t>
+        <w:t xml:space="preserve">Once at the bottom they fall off the screen and reappear at the top after some time delay. Their speed increases with each round of a level. </w:t>
       </w:r>
     </w:p>
     <w:p>
@@ -767,25 +953,6 @@
         <w:pStyle w:val="ListParagraph"/>
         <w:ind w:left="1800"/>
       </w:pPr>
-    </w:p>
-    <w:p/>
-    <w:p>
-      <w:r>
-        <w:rPr>
-          <w:b/>
-          <w:bCs/>
-        </w:rPr>
-        <w:t>Physics of movement</w:t>
-      </w:r>
-      <w:r>
-        <w:t xml:space="preserve"> – The motion of jumping between cubes, for all game elements, is smooth, and not simply just teleportation from one cube to another. The movement has to happen over several clock ticks and follow a straight</w:t>
-      </w:r>
-      <w:r>
-        <w:t>-</w:t>
-      </w:r>
-      <w:r>
-        <w:t xml:space="preserve">line trajectory from one cube surface to another. </w:t>
-      </w:r>
     </w:p>
     <w:p/>
     <w:p>
@@ -870,7 +1037,11 @@
       </w:r>
       <w:proofErr w:type="spellEnd"/>
       <w:r>
-        <w:t xml:space="preserve"> hopping on cubes to show how to complete each round in the level. As levels progress, Q*</w:t>
+        <w:t xml:space="preserve"> hopping on cubes to show how to complete each </w:t>
+      </w:r>
+      <w:r>
+        <w:lastRenderedPageBreak/>
+        <w:t>round in the level. As levels progress, Q*</w:t>
       </w:r>
       <w:proofErr w:type="spellStart"/>
       <w:r>
@@ -880,6 +1051,11 @@
       <w:r>
         <w:t xml:space="preserve"> will have to jump on the cubes more than once to change their colors. This is part of the increase in game difficulty. </w:t>
       </w:r>
+    </w:p>
+    <w:p>
+      <w:pPr>
+        <w:ind w:left="720"/>
+      </w:pPr>
     </w:p>
     <w:p>
       <w:r>
@@ -894,11 +1070,6 @@
       </w:r>
     </w:p>
     <w:p>
-      <w:r>
-        <w:tab/>
-      </w:r>
-    </w:p>
-    <w:p>
       <w:pPr>
         <w:pStyle w:val="ListParagraph"/>
         <w:numPr>
@@ -910,7 +1081,16 @@
         <w:t>Pixelated characters</w:t>
       </w:r>
       <w:r>
-        <w:t xml:space="preserve"> – just use cached images??</w:t>
+        <w:t xml:space="preserve"> – use cached image</w:t>
+      </w:r>
+      <w:r>
+        <w:t>s</w:t>
+      </w:r>
+      <w:r>
+        <w:rPr>
+          <w:vertAlign w:val="superscript"/>
+        </w:rPr>
+        <w:t>2</w:t>
       </w:r>
     </w:p>
     <w:p>
@@ -937,7 +1117,6 @@
         </w:numPr>
       </w:pPr>
       <w:r>
-        <w:lastRenderedPageBreak/>
         <w:t>Music and sounds from the original game: cube landing sound, round and level completion music</w:t>
       </w:r>
     </w:p>
@@ -994,6 +1173,9 @@
     <w:p/>
     <w:p>
       <w:r>
+        <w:rPr>
+          <w:noProof/>
+        </w:rPr>
         <w:drawing>
           <wp:inline distT="0" distB="0" distL="0" distR="0" wp14:anchorId="1A1FD613" wp14:editId="6ABCE3A7">
             <wp:extent cx="5222240" cy="3091276"/>
@@ -1311,6 +1493,10 @@
               <w:jc w:val="center"/>
             </w:pPr>
             <w:r>
+              <w:rPr>
+                <w:noProof/>
+              </w:rPr>
+              <w:lastRenderedPageBreak/>
               <w:drawing>
                 <wp:inline distT="0" distB="0" distL="0" distR="0" wp14:anchorId="68CB46D5" wp14:editId="59693637">
                   <wp:extent cx="3015904" cy="3159518"/>
@@ -1425,7 +1611,9 @@
           </w:tcPr>
           <w:p>
             <w:r>
-              <w:lastRenderedPageBreak/>
+              <w:rPr>
+                <w:noProof/>
+              </w:rPr>
               <w:drawing>
                 <wp:inline distT="0" distB="0" distL="0" distR="0" wp14:anchorId="7A6EAFF8" wp14:editId="0361A6D2">
                   <wp:extent cx="2153920" cy="2597190"/>
@@ -1470,6 +1658,9 @@
           </w:tcPr>
           <w:p>
             <w:r>
+              <w:rPr>
+                <w:noProof/>
+              </w:rPr>
               <w:drawing>
                 <wp:inline distT="0" distB="0" distL="0" distR="0" wp14:anchorId="54498527" wp14:editId="23861238">
                   <wp:extent cx="2369820" cy="2592160"/>
@@ -1584,6 +1775,10 @@
           </w:tcPr>
           <w:p>
             <w:r>
+              <w:rPr>
+                <w:noProof/>
+              </w:rPr>
+              <w:lastRenderedPageBreak/>
               <w:drawing>
                 <wp:inline distT="0" distB="0" distL="0" distR="0" wp14:anchorId="2636E99F" wp14:editId="23AD4F15">
                   <wp:extent cx="2380538" cy="2123440"/>
@@ -1874,13 +2069,44 @@
   <w:p>
     <w:pPr>
       <w:pStyle w:val="Footer"/>
-      <w:numPr>
-        <w:ilvl w:val="0"/>
-        <w:numId w:val="5"/>
-      </w:numPr>
     </w:pPr>
     <w:r>
+      <w:rPr>
+        <w:vertAlign w:val="superscript"/>
+      </w:rPr>
+      <w:t>1</w:t>
+    </w:r>
+    <w:r>
+      <w:t xml:space="preserve"> </w:t>
+    </w:r>
+    <w:r>
+      <w:rPr>
+        <w:vertAlign w:val="superscript"/>
+      </w:rPr>
       <w:t>https://en.wikipedia.org/wiki/Q*bert</w:t>
+    </w:r>
+  </w:p>
+  <w:p>
+    <w:pPr>
+      <w:pStyle w:val="Footer"/>
+      <w:rPr>
+        <w:vertAlign w:val="superscript"/>
+      </w:rPr>
+    </w:pPr>
+    <w:r>
+      <w:rPr>
+        <w:vertAlign w:val="superscript"/>
+      </w:rPr>
+      <w:t>2</w:t>
+    </w:r>
+    <w:r>
+      <w:t xml:space="preserve"> </w:t>
+    </w:r>
+    <w:r>
+      <w:rPr>
+        <w:vertAlign w:val="superscript"/>
+      </w:rPr>
+      <w:t>https://github.com/Wireframe-Magazine/Wireframe-42/tree/master/source-code-qbert/images</w:t>
     </w:r>
   </w:p>
   <w:p>
@@ -2478,6 +2704,119 @@
     </w:lvl>
   </w:abstractNum>
   <w:abstractNum w:abstractNumId="5" w15:restartNumberingAfterBreak="0">
+    <w:nsid w:val="34554D25"/>
+    <w:multiLevelType w:val="hybridMultilevel"/>
+    <w:tmpl w:val="6F4E6E54"/>
+    <w:lvl w:ilvl="0" w:tplc="04090001">
+      <w:start w:val="1"/>
+      <w:numFmt w:val="bullet"/>
+      <w:lvlText w:val=""/>
+      <w:lvlJc w:val="left"/>
+      <w:pPr>
+        <w:ind w:left="720" w:hanging="360"/>
+      </w:pPr>
+      <w:rPr>
+        <w:rFonts w:ascii="Symbol" w:hAnsi="Symbol" w:hint="default"/>
+      </w:rPr>
+    </w:lvl>
+    <w:lvl w:ilvl="1" w:tplc="04090003" w:tentative="1">
+      <w:start w:val="1"/>
+      <w:numFmt w:val="bullet"/>
+      <w:lvlText w:val="o"/>
+      <w:lvlJc w:val="left"/>
+      <w:pPr>
+        <w:ind w:left="1440" w:hanging="360"/>
+      </w:pPr>
+      <w:rPr>
+        <w:rFonts w:ascii="Courier New" w:hAnsi="Courier New" w:cs="Courier New" w:hint="default"/>
+      </w:rPr>
+    </w:lvl>
+    <w:lvl w:ilvl="2" w:tplc="04090005" w:tentative="1">
+      <w:start w:val="1"/>
+      <w:numFmt w:val="bullet"/>
+      <w:lvlText w:val=""/>
+      <w:lvlJc w:val="left"/>
+      <w:pPr>
+        <w:ind w:left="2160" w:hanging="360"/>
+      </w:pPr>
+      <w:rPr>
+        <w:rFonts w:ascii="Wingdings" w:hAnsi="Wingdings" w:hint="default"/>
+      </w:rPr>
+    </w:lvl>
+    <w:lvl w:ilvl="3" w:tplc="04090001" w:tentative="1">
+      <w:start w:val="1"/>
+      <w:numFmt w:val="bullet"/>
+      <w:lvlText w:val=""/>
+      <w:lvlJc w:val="left"/>
+      <w:pPr>
+        <w:ind w:left="2880" w:hanging="360"/>
+      </w:pPr>
+      <w:rPr>
+        <w:rFonts w:ascii="Symbol" w:hAnsi="Symbol" w:hint="default"/>
+      </w:rPr>
+    </w:lvl>
+    <w:lvl w:ilvl="4" w:tplc="04090003" w:tentative="1">
+      <w:start w:val="1"/>
+      <w:numFmt w:val="bullet"/>
+      <w:lvlText w:val="o"/>
+      <w:lvlJc w:val="left"/>
+      <w:pPr>
+        <w:ind w:left="3600" w:hanging="360"/>
+      </w:pPr>
+      <w:rPr>
+        <w:rFonts w:ascii="Courier New" w:hAnsi="Courier New" w:cs="Courier New" w:hint="default"/>
+      </w:rPr>
+    </w:lvl>
+    <w:lvl w:ilvl="5" w:tplc="04090005" w:tentative="1">
+      <w:start w:val="1"/>
+      <w:numFmt w:val="bullet"/>
+      <w:lvlText w:val=""/>
+      <w:lvlJc w:val="left"/>
+      <w:pPr>
+        <w:ind w:left="4320" w:hanging="360"/>
+      </w:pPr>
+      <w:rPr>
+        <w:rFonts w:ascii="Wingdings" w:hAnsi="Wingdings" w:hint="default"/>
+      </w:rPr>
+    </w:lvl>
+    <w:lvl w:ilvl="6" w:tplc="04090001" w:tentative="1">
+      <w:start w:val="1"/>
+      <w:numFmt w:val="bullet"/>
+      <w:lvlText w:val=""/>
+      <w:lvlJc w:val="left"/>
+      <w:pPr>
+        <w:ind w:left="5040" w:hanging="360"/>
+      </w:pPr>
+      <w:rPr>
+        <w:rFonts w:ascii="Symbol" w:hAnsi="Symbol" w:hint="default"/>
+      </w:rPr>
+    </w:lvl>
+    <w:lvl w:ilvl="7" w:tplc="04090003" w:tentative="1">
+      <w:start w:val="1"/>
+      <w:numFmt w:val="bullet"/>
+      <w:lvlText w:val="o"/>
+      <w:lvlJc w:val="left"/>
+      <w:pPr>
+        <w:ind w:left="5760" w:hanging="360"/>
+      </w:pPr>
+      <w:rPr>
+        <w:rFonts w:ascii="Courier New" w:hAnsi="Courier New" w:cs="Courier New" w:hint="default"/>
+      </w:rPr>
+    </w:lvl>
+    <w:lvl w:ilvl="8" w:tplc="04090005" w:tentative="1">
+      <w:start w:val="1"/>
+      <w:numFmt w:val="bullet"/>
+      <w:lvlText w:val=""/>
+      <w:lvlJc w:val="left"/>
+      <w:pPr>
+        <w:ind w:left="6480" w:hanging="360"/>
+      </w:pPr>
+      <w:rPr>
+        <w:rFonts w:ascii="Wingdings" w:hAnsi="Wingdings" w:hint="default"/>
+      </w:rPr>
+    </w:lvl>
+  </w:abstractNum>
+  <w:abstractNum w:abstractNumId="6" w15:restartNumberingAfterBreak="0">
     <w:nsid w:val="47E26E9E"/>
     <w:multiLevelType w:val="hybridMultilevel"/>
     <w:tmpl w:val="2CFC0C2A"/>
@@ -2566,7 +2905,7 @@
       </w:pPr>
     </w:lvl>
   </w:abstractNum>
-  <w:abstractNum w:abstractNumId="6" w15:restartNumberingAfterBreak="0">
+  <w:abstractNum w:abstractNumId="7" w15:restartNumberingAfterBreak="0">
     <w:nsid w:val="4F88696A"/>
     <w:multiLevelType w:val="hybridMultilevel"/>
     <w:tmpl w:val="11C894B0"/>
@@ -2653,13 +2992,126 @@
       <w:pPr>
         <w:ind w:left="6480" w:hanging="180"/>
       </w:pPr>
+    </w:lvl>
+  </w:abstractNum>
+  <w:abstractNum w:abstractNumId="8" w15:restartNumberingAfterBreak="0">
+    <w:nsid w:val="73CB011C"/>
+    <w:multiLevelType w:val="hybridMultilevel"/>
+    <w:tmpl w:val="8756746A"/>
+    <w:lvl w:ilvl="0" w:tplc="04090001">
+      <w:start w:val="1"/>
+      <w:numFmt w:val="bullet"/>
+      <w:lvlText w:val=""/>
+      <w:lvlJc w:val="left"/>
+      <w:pPr>
+        <w:ind w:left="720" w:hanging="360"/>
+      </w:pPr>
+      <w:rPr>
+        <w:rFonts w:ascii="Symbol" w:hAnsi="Symbol" w:hint="default"/>
+      </w:rPr>
+    </w:lvl>
+    <w:lvl w:ilvl="1" w:tplc="04090003">
+      <w:start w:val="1"/>
+      <w:numFmt w:val="bullet"/>
+      <w:lvlText w:val="o"/>
+      <w:lvlJc w:val="left"/>
+      <w:pPr>
+        <w:ind w:left="1800" w:hanging="360"/>
+      </w:pPr>
+      <w:rPr>
+        <w:rFonts w:ascii="Courier New" w:hAnsi="Courier New" w:cs="Courier New" w:hint="default"/>
+      </w:rPr>
+    </w:lvl>
+    <w:lvl w:ilvl="2" w:tplc="04090005" w:tentative="1">
+      <w:start w:val="1"/>
+      <w:numFmt w:val="bullet"/>
+      <w:lvlText w:val=""/>
+      <w:lvlJc w:val="left"/>
+      <w:pPr>
+        <w:ind w:left="2520" w:hanging="360"/>
+      </w:pPr>
+      <w:rPr>
+        <w:rFonts w:ascii="Wingdings" w:hAnsi="Wingdings" w:hint="default"/>
+      </w:rPr>
+    </w:lvl>
+    <w:lvl w:ilvl="3" w:tplc="04090001" w:tentative="1">
+      <w:start w:val="1"/>
+      <w:numFmt w:val="bullet"/>
+      <w:lvlText w:val=""/>
+      <w:lvlJc w:val="left"/>
+      <w:pPr>
+        <w:ind w:left="3240" w:hanging="360"/>
+      </w:pPr>
+      <w:rPr>
+        <w:rFonts w:ascii="Symbol" w:hAnsi="Symbol" w:hint="default"/>
+      </w:rPr>
+    </w:lvl>
+    <w:lvl w:ilvl="4" w:tplc="04090003" w:tentative="1">
+      <w:start w:val="1"/>
+      <w:numFmt w:val="bullet"/>
+      <w:lvlText w:val="o"/>
+      <w:lvlJc w:val="left"/>
+      <w:pPr>
+        <w:ind w:left="3960" w:hanging="360"/>
+      </w:pPr>
+      <w:rPr>
+        <w:rFonts w:ascii="Courier New" w:hAnsi="Courier New" w:cs="Courier New" w:hint="default"/>
+      </w:rPr>
+    </w:lvl>
+    <w:lvl w:ilvl="5" w:tplc="04090005" w:tentative="1">
+      <w:start w:val="1"/>
+      <w:numFmt w:val="bullet"/>
+      <w:lvlText w:val=""/>
+      <w:lvlJc w:val="left"/>
+      <w:pPr>
+        <w:ind w:left="4680" w:hanging="360"/>
+      </w:pPr>
+      <w:rPr>
+        <w:rFonts w:ascii="Wingdings" w:hAnsi="Wingdings" w:hint="default"/>
+      </w:rPr>
+    </w:lvl>
+    <w:lvl w:ilvl="6" w:tplc="04090001" w:tentative="1">
+      <w:start w:val="1"/>
+      <w:numFmt w:val="bullet"/>
+      <w:lvlText w:val=""/>
+      <w:lvlJc w:val="left"/>
+      <w:pPr>
+        <w:ind w:left="5400" w:hanging="360"/>
+      </w:pPr>
+      <w:rPr>
+        <w:rFonts w:ascii="Symbol" w:hAnsi="Symbol" w:hint="default"/>
+      </w:rPr>
+    </w:lvl>
+    <w:lvl w:ilvl="7" w:tplc="04090003" w:tentative="1">
+      <w:start w:val="1"/>
+      <w:numFmt w:val="bullet"/>
+      <w:lvlText w:val="o"/>
+      <w:lvlJc w:val="left"/>
+      <w:pPr>
+        <w:ind w:left="6120" w:hanging="360"/>
+      </w:pPr>
+      <w:rPr>
+        <w:rFonts w:ascii="Courier New" w:hAnsi="Courier New" w:cs="Courier New" w:hint="default"/>
+      </w:rPr>
+    </w:lvl>
+    <w:lvl w:ilvl="8" w:tplc="04090005" w:tentative="1">
+      <w:start w:val="1"/>
+      <w:numFmt w:val="bullet"/>
+      <w:lvlText w:val=""/>
+      <w:lvlJc w:val="left"/>
+      <w:pPr>
+        <w:ind w:left="6840" w:hanging="360"/>
+      </w:pPr>
+      <w:rPr>
+        <w:rFonts w:ascii="Wingdings" w:hAnsi="Wingdings" w:hint="default"/>
+      </w:rPr>
     </w:lvl>
   </w:abstractNum>
   <w:num w:numId="1">
     <w:abstractNumId w:val="3"/>
   </w:num>
   <w:num w:numId="2">
-    <w:abstractNumId w:val="6"/>
+    <w:abstractNumId w:val="7"/>
   </w:num>
   <w:num w:numId="3">
     <w:abstractNumId w:val="1"/>
@@ -2668,13 +3120,19 @@
     <w:abstractNumId w:val="2"/>
   </w:num>
   <w:num w:numId="5">
-    <w:abstractNumId w:val="5"/>
+    <w:abstractNumId w:val="6"/>
   </w:num>
   <w:num w:numId="6">
     <w:abstractNumId w:val="4"/>
   </w:num>
   <w:num w:numId="7">
     <w:abstractNumId w:val="0"/>
+  </w:num>
+  <w:num w:numId="8">
+    <w:abstractNumId w:val="5"/>
+  </w:num>
+  <w:num w:numId="9">
+    <w:abstractNumId w:val="8"/>
   </w:num>
 </w:numbering>
 </file>
@@ -3120,6 +3578,7 @@
   <w:style w:type="character" w:default="1" w:styleId="DefaultParagraphFont">
     <w:name w:val="Default Paragraph Font"/>
     <w:uiPriority w:val="1"/>
+    <w:semiHidden/>
     <w:unhideWhenUsed/>
   </w:style>
   <w:style w:type="table" w:default="1" w:styleId="TableNormal">

</xml_diff>